<commit_message>
Preparing Manuscript_v1 and Sup_v1 .Rmd
</commit_message>
<xml_diff>
--- a/Manuscript/L@O/Revision/Responses_to_Reviewers.docx
+++ b/Manuscript/L@O/Revision/Responses_to_Reviewers.docx
@@ -221,7 +221,21 @@
         <w:rPr>
           <w:rFonts w:ascii="Times New Roman" w:hAnsi="Times New Roman" w:cs="Times New Roman"/>
         </w:rPr>
-        <w:t>your manuscript has been assessed by two expert reviewers and the editorial panel. All agree that this is an interesting, well written manuscript. Both reviewers have been very thorough and as a result, there are now a fair few points to address during the revision process.</w:t>
+        <w:t xml:space="preserve">your manuscript has been assessed by two expert reviewers and the editorial panel. All agree that this is an interesting, well written manuscript. Both reviewers have been very thorough and as a result, there are now a </w:t>
+      </w:r>
+      <w:proofErr w:type="gramStart"/>
+      <w:r>
+        <w:rPr>
+          <w:rFonts w:ascii="Times New Roman" w:hAnsi="Times New Roman" w:cs="Times New Roman"/>
+        </w:rPr>
+        <w:t>fair few points</w:t>
+      </w:r>
+      <w:proofErr w:type="gramEnd"/>
+      <w:r>
+        <w:rPr>
+          <w:rFonts w:ascii="Times New Roman" w:hAnsi="Times New Roman" w:cs="Times New Roman"/>
+        </w:rPr>
+        <w:t xml:space="preserve"> to address during the revision process.</w:t>
       </w:r>
     </w:p>
     <w:p>
@@ -237,7 +251,35 @@
         <w:rPr>
           <w:rFonts w:ascii="Times New Roman" w:hAnsi="Times New Roman" w:cs="Times New Roman"/>
         </w:rPr>
-        <w:t>Additionally, I was wondering whether a more process-based title might work better, e.g. a title highlighting the differences between PhycoCyanin and PhycoErythrin-rich picocyanobacteria more explicitly.</w:t>
+        <w:t xml:space="preserve">Additionally, I was wondering whether a more process-based title might work better, e.g. a title highlighting the differences between </w:t>
+      </w:r>
+      <w:proofErr w:type="spellStart"/>
+      <w:r>
+        <w:rPr>
+          <w:rFonts w:ascii="Times New Roman" w:hAnsi="Times New Roman" w:cs="Times New Roman"/>
+        </w:rPr>
+        <w:t>PhycoCyanin</w:t>
+      </w:r>
+      <w:proofErr w:type="spellEnd"/>
+      <w:r>
+        <w:rPr>
+          <w:rFonts w:ascii="Times New Roman" w:hAnsi="Times New Roman" w:cs="Times New Roman"/>
+        </w:rPr>
+        <w:t xml:space="preserve"> and </w:t>
+      </w:r>
+      <w:proofErr w:type="spellStart"/>
+      <w:r>
+        <w:rPr>
+          <w:rFonts w:ascii="Times New Roman" w:hAnsi="Times New Roman" w:cs="Times New Roman"/>
+        </w:rPr>
+        <w:t>PhycoErythrin</w:t>
+      </w:r>
+      <w:proofErr w:type="spellEnd"/>
+      <w:r>
+        <w:rPr>
+          <w:rFonts w:ascii="Times New Roman" w:hAnsi="Times New Roman" w:cs="Times New Roman"/>
+        </w:rPr>
+        <w:t>-rich picocyanobacteria more explicitly.</w:t>
       </w:r>
     </w:p>
     <w:bookmarkEnd w:id="0"/>
@@ -366,7 +408,21 @@
         <w:rPr>
           <w:rFonts w:ascii="Times New Roman" w:hAnsi="Times New Roman" w:cs="Times New Roman"/>
         </w:rPr>
-        <w:t>The manuscript has been reviewed by two experts in the field who have both agreed that this is an important manuscript with novel information.  Prior to acceptance, the reviewers have raised several issues that should be addressed that will help improve and clarify different parts of the manuscript. Please see the detailed reviews and revise accordingly, or provide explanations if no revision is made.</w:t>
+        <w:t xml:space="preserve">The manuscript has been reviewed by two experts in the field who have both agreed that this is an important manuscript with novel information.  Prior to acceptance, the reviewers have raised several issues that should be addressed that will help improve and clarify different parts of the manuscript. Please see the detailed reviews and revise </w:t>
+      </w:r>
+      <w:proofErr w:type="gramStart"/>
+      <w:r>
+        <w:rPr>
+          <w:rFonts w:ascii="Times New Roman" w:hAnsi="Times New Roman" w:cs="Times New Roman"/>
+        </w:rPr>
+        <w:t>accordingly, or</w:t>
+      </w:r>
+      <w:proofErr w:type="gramEnd"/>
+      <w:r>
+        <w:rPr>
+          <w:rFonts w:ascii="Times New Roman" w:hAnsi="Times New Roman" w:cs="Times New Roman"/>
+        </w:rPr>
+        <w:t xml:space="preserve"> provide explanations if no revision is made.</w:t>
       </w:r>
     </w:p>
     <w:p>
@@ -620,22 +676,50 @@
           <w:rFonts w:ascii="Times New Roman" w:hAnsi="Times New Roman" w:cs="Times New Roman"/>
         </w:rPr>
         <w:lastRenderedPageBreak/>
-        <w:t xml:space="preserve">photosynthetically active radiation (PAR). The latter is not often used, but is a highly useful parameter. </w:t>
-      </w:r>
-    </w:p>
-    <w:p>
-      <w:pPr>
-        <w:spacing w:after="0"/>
-        <w:jc w:val="both"/>
-        <w:rPr>
-          <w:rFonts w:ascii="Times New Roman" w:hAnsi="Times New Roman" w:cs="Times New Roman"/>
-        </w:rPr>
-      </w:pPr>
-      <w:r>
-        <w:rPr>
-          <w:rFonts w:ascii="Times New Roman" w:hAnsi="Times New Roman" w:cs="Times New Roman"/>
-        </w:rPr>
-        <w:t xml:space="preserve">The experiments are well designed and are, on the whole, clearly described. The results are presented adequately and discussed thoroughly. </w:t>
+        <w:t xml:space="preserve">photosynthetically active radiation (PAR). The latter is not often </w:t>
+      </w:r>
+      <w:proofErr w:type="gramStart"/>
+      <w:r>
+        <w:rPr>
+          <w:rFonts w:ascii="Times New Roman" w:hAnsi="Times New Roman" w:cs="Times New Roman"/>
+        </w:rPr>
+        <w:t>used, but</w:t>
+      </w:r>
+      <w:proofErr w:type="gramEnd"/>
+      <w:r>
+        <w:rPr>
+          <w:rFonts w:ascii="Times New Roman" w:hAnsi="Times New Roman" w:cs="Times New Roman"/>
+        </w:rPr>
+        <w:t xml:space="preserve"> is a highly useful parameter. </w:t>
+      </w:r>
+    </w:p>
+    <w:p>
+      <w:pPr>
+        <w:spacing w:after="0"/>
+        <w:jc w:val="both"/>
+        <w:rPr>
+          <w:rFonts w:ascii="Times New Roman" w:hAnsi="Times New Roman" w:cs="Times New Roman"/>
+        </w:rPr>
+      </w:pPr>
+      <w:r>
+        <w:rPr>
+          <w:rFonts w:ascii="Times New Roman" w:hAnsi="Times New Roman" w:cs="Times New Roman"/>
+        </w:rPr>
+        <w:t xml:space="preserve">The experiments are well designed and are, </w:t>
+      </w:r>
+      <w:proofErr w:type="gramStart"/>
+      <w:r>
+        <w:rPr>
+          <w:rFonts w:ascii="Times New Roman" w:hAnsi="Times New Roman" w:cs="Times New Roman"/>
+        </w:rPr>
+        <w:t>on the whole</w:t>
+      </w:r>
+      <w:proofErr w:type="gramEnd"/>
+      <w:r>
+        <w:rPr>
+          <w:rFonts w:ascii="Times New Roman" w:hAnsi="Times New Roman" w:cs="Times New Roman"/>
+        </w:rPr>
+        <w:t xml:space="preserve">, clearly described. The results are presented adequately and discussed thoroughly. </w:t>
       </w:r>
     </w:p>
     <w:p>
@@ -1170,7 +1254,21 @@
         <w:rPr>
           <w:rFonts w:ascii="Times New Roman" w:hAnsi="Times New Roman" w:cs="Times New Roman"/>
         </w:rPr>
-        <w:t>Line 434 and elsewhere: units for effective absorption cross section of PSII (σPSIIʹ) are given as nm</w:t>
+        <w:t>Line 434 and elsewhere: units for effective absorption cross section of PSII (</w:t>
+      </w:r>
+      <w:proofErr w:type="spellStart"/>
+      <w:r>
+        <w:rPr>
+          <w:rFonts w:ascii="Times New Roman" w:hAnsi="Times New Roman" w:cs="Times New Roman"/>
+        </w:rPr>
+        <w:t>σPSII</w:t>
+      </w:r>
+      <w:proofErr w:type="spellEnd"/>
+      <w:r>
+        <w:rPr>
+          <w:rFonts w:ascii="Times New Roman" w:hAnsi="Times New Roman" w:cs="Times New Roman"/>
+        </w:rPr>
+        <w:t>ʹ) are given as nm</w:t>
       </w:r>
       <w:r>
         <w:rPr>
@@ -1209,7 +1307,28 @@
         <w:rPr>
           <w:rFonts w:ascii="Times New Roman" w:hAnsi="Times New Roman" w:cs="Times New Roman"/>
         </w:rPr>
-        <w:t xml:space="preserve"> μmol quanta</w:t>
+        <w:t xml:space="preserve"> </w:t>
+      </w:r>
+      <w:proofErr w:type="spellStart"/>
+      <w:r>
+        <w:rPr>
+          <w:rFonts w:ascii="Times New Roman" w:hAnsi="Times New Roman" w:cs="Times New Roman"/>
+        </w:rPr>
+        <w:t>μmol</w:t>
+      </w:r>
+      <w:proofErr w:type="spellEnd"/>
+      <w:r>
+        <w:rPr>
+          <w:rFonts w:ascii="Times New Roman" w:hAnsi="Times New Roman" w:cs="Times New Roman"/>
+        </w:rPr>
+        <w:t xml:space="preserve"> </w:t>
+      </w:r>
+      <w:proofErr w:type="gramStart"/>
+      <w:r>
+        <w:rPr>
+          <w:rFonts w:ascii="Times New Roman" w:hAnsi="Times New Roman" w:cs="Times New Roman"/>
+        </w:rPr>
+        <w:t>quanta</w:t>
       </w:r>
       <w:r>
         <w:rPr>
@@ -1218,11 +1337,19 @@
         </w:rPr>
         <w:t>−1</w:t>
       </w:r>
-      <w:r>
-        <w:rPr>
-          <w:rFonts w:ascii="Times New Roman" w:hAnsi="Times New Roman" w:cs="Times New Roman"/>
-        </w:rPr>
-        <w:t xml:space="preserve">? Or quantum </w:t>
+      <w:proofErr w:type="gramEnd"/>
+      <w:r>
+        <w:rPr>
+          <w:rFonts w:ascii="Times New Roman" w:hAnsi="Times New Roman" w:cs="Times New Roman"/>
+        </w:rPr>
+        <w:t xml:space="preserve">? Or </w:t>
+      </w:r>
+      <w:proofErr w:type="gramStart"/>
+      <w:r>
+        <w:rPr>
+          <w:rFonts w:ascii="Times New Roman" w:hAnsi="Times New Roman" w:cs="Times New Roman"/>
+        </w:rPr>
+        <w:t xml:space="preserve">quantum </w:t>
       </w:r>
       <w:r>
         <w:rPr>
@@ -1231,6 +1358,7 @@
         </w:rPr>
         <w:t>−1</w:t>
       </w:r>
+      <w:proofErr w:type="gramEnd"/>
       <w:r>
         <w:rPr>
           <w:rFonts w:ascii="Times New Roman" w:hAnsi="Times New Roman" w:cs="Times New Roman"/>
@@ -1283,7 +1411,14 @@
         <w:rPr>
           <w:rFonts w:ascii="Times New Roman" w:hAnsi="Times New Roman" w:cs="Times New Roman"/>
         </w:rPr>
-        <w:t xml:space="preserve"> quanta</w:t>
+        <w:t xml:space="preserve"> </w:t>
+      </w:r>
+      <w:proofErr w:type="gramStart"/>
+      <w:r>
+        <w:rPr>
+          <w:rFonts w:ascii="Times New Roman" w:hAnsi="Times New Roman" w:cs="Times New Roman"/>
+        </w:rPr>
+        <w:t>quanta</w:t>
       </w:r>
       <w:r>
         <w:rPr>
@@ -1292,6 +1427,7 @@
         </w:rPr>
         <w:t>−1</w:t>
       </w:r>
+      <w:proofErr w:type="gramEnd"/>
       <w:r>
         <w:rPr>
           <w:rFonts w:ascii="Times New Roman" w:hAnsi="Times New Roman" w:cs="Times New Roman"/>
@@ -1660,7 +1796,21 @@
         <w:rPr>
           <w:rFonts w:ascii="Times New Roman" w:hAnsi="Times New Roman" w:cs="Times New Roman"/>
         </w:rPr>
-        <w:t>Line 232: “…equipped with a Chlorophyll In-Vivo Module..”</w:t>
+        <w:t xml:space="preserve">Line 232: “…equipped with a Chlorophyll In-Vivo </w:t>
+      </w:r>
+      <w:proofErr w:type="gramStart"/>
+      <w:r>
+        <w:rPr>
+          <w:rFonts w:ascii="Times New Roman" w:hAnsi="Times New Roman" w:cs="Times New Roman"/>
+        </w:rPr>
+        <w:t>Module..</w:t>
+      </w:r>
+      <w:proofErr w:type="gramEnd"/>
+      <w:r>
+        <w:rPr>
+          <w:rFonts w:ascii="Times New Roman" w:hAnsi="Times New Roman" w:cs="Times New Roman"/>
+        </w:rPr>
+        <w:t>”</w:t>
       </w:r>
     </w:p>
     <w:p>
@@ -2048,7 +2198,21 @@
         <w:rPr>
           <w:rFonts w:ascii="Times New Roman" w:hAnsi="Times New Roman" w:cs="Times New Roman"/>
         </w:rPr>
-        <w:t xml:space="preserve"> assemblages in coastal areas would tend to be dominated by PC rich strains by virtue of the higher turbidity of these areas relative to the open ocean, perhaps regardless of photoperiod. Based on the present study it would seem that PE rich strains are more susceptible to photoinhibition, and it may indeed be possible to generalize here in reference to other studies based on different strains. I would suggest a concerted literature search of culture studies of PC vs PE to provide further support for this generalization.  Using field data as support here is complicated by many other factors that can affect the outcome of competition between species and strains of species.</w:t>
+        <w:t xml:space="preserve"> assemblages in coastal areas would tend to be dominated by PC rich strains by virtue of the higher turbidity of these areas relative to the open ocean, perhaps regardless of photoperiod. Based on the present study </w:t>
+      </w:r>
+      <w:proofErr w:type="gramStart"/>
+      <w:r>
+        <w:rPr>
+          <w:rFonts w:ascii="Times New Roman" w:hAnsi="Times New Roman" w:cs="Times New Roman"/>
+        </w:rPr>
+        <w:t>it would seem that PE</w:t>
+      </w:r>
+      <w:proofErr w:type="gramEnd"/>
+      <w:r>
+        <w:rPr>
+          <w:rFonts w:ascii="Times New Roman" w:hAnsi="Times New Roman" w:cs="Times New Roman"/>
+        </w:rPr>
+        <w:t xml:space="preserve"> rich strains are more susceptible to photoinhibition, and it may indeed be possible to generalize here in reference to other studies based on different strains. I would suggest a concerted literature search of culture studies of PC vs PE to provide further support for this generalization.  Using field data as support here is complicated by many other factors that can affect the outcome of competition between species and strains of species.</w:t>
       </w:r>
     </w:p>
     <w:p>
@@ -2549,7 +2713,35 @@
         <w:rPr>
           <w:rFonts w:ascii="Times New Roman" w:hAnsi="Times New Roman" w:cs="Times New Roman"/>
         </w:rPr>
-        <w:t>Line 25. I think that the forecasting is based on temperature responses as opposed to changes in the depth of the mixing zone which would affect the overall photic regimes.  I think here the authors are alluding to the work of Flombaum et al. , which is in reference to projected ocean temperatures rather than changes in light regimes.</w:t>
+        <w:t xml:space="preserve">Line 25. I think that the forecasting is based on temperature responses as opposed to changes in the depth of the mixing zone which would affect the overall photic regimes.  I think here the authors are alluding to the work of </w:t>
+      </w:r>
+      <w:proofErr w:type="spellStart"/>
+      <w:r>
+        <w:rPr>
+          <w:rFonts w:ascii="Times New Roman" w:hAnsi="Times New Roman" w:cs="Times New Roman"/>
+        </w:rPr>
+        <w:t>Flombaum</w:t>
+      </w:r>
+      <w:proofErr w:type="spellEnd"/>
+      <w:r>
+        <w:rPr>
+          <w:rFonts w:ascii="Times New Roman" w:hAnsi="Times New Roman" w:cs="Times New Roman"/>
+        </w:rPr>
+        <w:t xml:space="preserve"> </w:t>
+      </w:r>
+      <w:proofErr w:type="gramStart"/>
+      <w:r>
+        <w:rPr>
+          <w:rFonts w:ascii="Times New Roman" w:hAnsi="Times New Roman" w:cs="Times New Roman"/>
+        </w:rPr>
+        <w:t>et al. ,</w:t>
+      </w:r>
+      <w:proofErr w:type="gramEnd"/>
+      <w:r>
+        <w:rPr>
+          <w:rFonts w:ascii="Times New Roman" w:hAnsi="Times New Roman" w:cs="Times New Roman"/>
+        </w:rPr>
+        <w:t xml:space="preserve"> which is in reference to projected ocean temperatures rather than changes in light regimes.</w:t>
       </w:r>
     </w:p>
     <w:p>
@@ -2659,7 +2851,21 @@
         <w:rPr>
           <w:rFonts w:ascii="Times New Roman" w:hAnsi="Times New Roman" w:cs="Times New Roman"/>
         </w:rPr>
-        <w:t xml:space="preserve">Line 31 here I would specify.. </w:t>
+        <w:t xml:space="preserve">Line 31 here I would </w:t>
+      </w:r>
+      <w:proofErr w:type="gramStart"/>
+      <w:r>
+        <w:rPr>
+          <w:rFonts w:ascii="Times New Roman" w:hAnsi="Times New Roman" w:cs="Times New Roman"/>
+        </w:rPr>
+        <w:t>specify..</w:t>
+      </w:r>
+      <w:proofErr w:type="gramEnd"/>
+      <w:r>
+        <w:rPr>
+          <w:rFonts w:ascii="Times New Roman" w:hAnsi="Times New Roman" w:cs="Times New Roman"/>
+        </w:rPr>
+        <w:t xml:space="preserve"> </w:t>
       </w:r>
       <w:bookmarkStart w:id="3" w:name="_Hlk171628230"/>
       <w:r>
@@ -2737,6 +2943,7 @@
         <w:t>found that all four coastal strains</w:t>
       </w:r>
       <w:bookmarkEnd w:id="4"/>
+      <w:proofErr w:type="gramStart"/>
       <w:r>
         <w:rPr>
           <w:rFonts w:ascii="Times New Roman" w:hAnsi="Times New Roman" w:cs="Times New Roman"/>
@@ -2751,6 +2958,7 @@
         <w:t>showed</w:t>
       </w:r>
       <w:bookmarkEnd w:id="5"/>
+      <w:proofErr w:type="gramEnd"/>
       <w:r>
         <w:rPr>
           <w:rFonts w:ascii="Times New Roman" w:hAnsi="Times New Roman" w:cs="Times New Roman"/>
@@ -3308,7 +3516,21 @@
         <w:rPr>
           <w:rFonts w:ascii="Times New Roman" w:hAnsi="Times New Roman" w:cs="Times New Roman"/>
         </w:rPr>
-        <w:t>Line 93. This paragraph might be better placed after the one staring line 105? It does not seem to flow well here.</w:t>
+        <w:t xml:space="preserve">Line 93. This paragraph might be better placed after the one staring line </w:t>
+      </w:r>
+      <w:proofErr w:type="gramStart"/>
+      <w:r>
+        <w:rPr>
+          <w:rFonts w:ascii="Times New Roman" w:hAnsi="Times New Roman" w:cs="Times New Roman"/>
+        </w:rPr>
+        <w:t>105?</w:t>
+      </w:r>
+      <w:proofErr w:type="gramEnd"/>
+      <w:r>
+        <w:rPr>
+          <w:rFonts w:ascii="Times New Roman" w:hAnsi="Times New Roman" w:cs="Times New Roman"/>
+        </w:rPr>
+        <w:t xml:space="preserve"> It does not seem to flow well here.</w:t>
       </w:r>
     </w:p>
     <w:p>
@@ -3443,14 +3665,243 @@
           <w:rFonts w:ascii="Times New Roman" w:hAnsi="Times New Roman" w:cs="Times New Roman"/>
           <w:lang w:val="en"/>
         </w:rPr>
-        <w:t>Thank you for this important comment</w:t>
-      </w:r>
-      <w:r>
-        <w:rPr>
-          <w:rFonts w:ascii="Times New Roman" w:hAnsi="Times New Roman" w:cs="Times New Roman"/>
-          <w:lang w:val="en"/>
-        </w:rPr>
-        <w:t>. W</w:t>
+        <w:t xml:space="preserve">Thank you for this important comment. We agree with the Reviewer. We added </w:t>
+      </w:r>
+      <w:r>
+        <w:rPr>
+          <w:rFonts w:ascii="Times New Roman" w:hAnsi="Times New Roman" w:cs="Times New Roman"/>
+          <w:lang w:val="en"/>
+        </w:rPr>
+        <w:t>some information</w:t>
+      </w:r>
+      <w:r>
+        <w:rPr>
+          <w:rFonts w:ascii="Times New Roman" w:hAnsi="Times New Roman" w:cs="Times New Roman"/>
+          <w:lang w:val="en"/>
+        </w:rPr>
+        <w:t xml:space="preserve"> to M&amp;M </w:t>
+      </w:r>
+      <w:r>
+        <w:rPr>
+          <w:rFonts w:ascii="Times New Roman" w:hAnsi="Times New Roman" w:cs="Times New Roman"/>
+          <w:lang w:val="en"/>
+        </w:rPr>
+        <w:t xml:space="preserve">chapter </w:t>
+      </w:r>
+      <w:r>
+        <w:rPr>
+          <w:rFonts w:ascii="Times New Roman" w:hAnsi="Times New Roman" w:cs="Times New Roman"/>
+          <w:lang w:val="en"/>
+        </w:rPr>
+        <w:t>and moved this fragment with modifications to the Discussion section.</w:t>
+      </w:r>
+      <w:r>
+        <w:rPr>
+          <w:rFonts w:ascii="Times New Roman" w:hAnsi="Times New Roman" w:cs="Times New Roman"/>
+          <w:lang w:val="en"/>
+        </w:rPr>
+        <w:t xml:space="preserve"> </w:t>
+      </w:r>
+      <w:r>
+        <w:rPr>
+          <w:rFonts w:ascii="Times New Roman" w:hAnsi="Times New Roman" w:cs="Times New Roman"/>
+          <w:lang w:val="en"/>
+        </w:rPr>
+        <w:t xml:space="preserve">Due to this and the </w:t>
+      </w:r>
+      <w:r>
+        <w:rPr>
+          <w:rFonts w:ascii="Times New Roman" w:hAnsi="Times New Roman" w:cs="Times New Roman"/>
+          <w:lang w:val="en"/>
+        </w:rPr>
+        <w:t>E</w:t>
+      </w:r>
+      <w:r>
+        <w:rPr>
+          <w:rFonts w:ascii="Times New Roman" w:hAnsi="Times New Roman" w:cs="Times New Roman"/>
+          <w:lang w:val="en"/>
+        </w:rPr>
+        <w:t>ditor's suggestion, we also decided to change the title</w:t>
+      </w:r>
+      <w:r>
+        <w:rPr>
+          <w:rFonts w:ascii="Times New Roman" w:hAnsi="Times New Roman" w:cs="Times New Roman"/>
+          <w:lang w:val="en"/>
+        </w:rPr>
+        <w:t xml:space="preserve"> </w:t>
+      </w:r>
+      <w:r>
+        <w:rPr>
+          <w:rFonts w:ascii="Times New Roman" w:hAnsi="Times New Roman" w:cs="Times New Roman"/>
+          <w:lang w:val="en"/>
+        </w:rPr>
+        <w:t>(L4-6, L198-200, and L629-640).</w:t>
+      </w:r>
+    </w:p>
+    <w:p>
+      <w:pPr>
+        <w:spacing w:after="0"/>
+        <w:jc w:val="both"/>
+        <w:rPr>
+          <w:rFonts w:ascii="Times New Roman" w:hAnsi="Times New Roman" w:cs="Times New Roman"/>
+        </w:rPr>
+      </w:pPr>
+    </w:p>
+    <w:p>
+      <w:pPr>
+        <w:spacing w:after="0"/>
+        <w:jc w:val="both"/>
+        <w:rPr>
+          <w:rFonts w:ascii="Times New Roman" w:hAnsi="Times New Roman" w:cs="Times New Roman"/>
+          <w:u w:val="single"/>
+        </w:rPr>
+      </w:pPr>
+      <w:r>
+        <w:rPr>
+          <w:rFonts w:ascii="Times New Roman" w:hAnsi="Times New Roman" w:cs="Times New Roman"/>
+          <w:u w:val="single"/>
+        </w:rPr>
+        <w:t>Materials &amp; Methods</w:t>
+      </w:r>
+    </w:p>
+    <w:p>
+      <w:pPr>
+        <w:spacing w:after="0"/>
+        <w:jc w:val="both"/>
+        <w:rPr>
+          <w:rFonts w:ascii="Times New Roman" w:hAnsi="Times New Roman" w:cs="Times New Roman"/>
+        </w:rPr>
+      </w:pPr>
+    </w:p>
+    <w:p>
+      <w:pPr>
+        <w:spacing w:after="0"/>
+        <w:jc w:val="both"/>
+        <w:rPr>
+          <w:rFonts w:ascii="Times New Roman" w:hAnsi="Times New Roman" w:cs="Times New Roman"/>
+          <w:color w:val="00B050"/>
+        </w:rPr>
+      </w:pPr>
+      <w:r>
+        <w:rPr>
+          <w:rFonts w:ascii="Times New Roman" w:hAnsi="Times New Roman" w:cs="Times New Roman"/>
+          <w:color w:val="00B050"/>
+        </w:rPr>
+        <w:t xml:space="preserve">Comment: </w:t>
+      </w:r>
+      <w:r>
+        <w:rPr>
+          <w:rFonts w:ascii="Times New Roman" w:hAnsi="Times New Roman" w:cs="Times New Roman"/>
+        </w:rPr>
+        <w:t>Line 142 “fiercely”?! replace or just delete this clause. Or change to “pH showed little fluctuation and remained between ~ 8 -9”.</w:t>
+      </w:r>
+    </w:p>
+    <w:p>
+      <w:pPr>
+        <w:spacing w:after="0"/>
+        <w:jc w:val="both"/>
+        <w:rPr>
+          <w:rFonts w:ascii="Times New Roman" w:hAnsi="Times New Roman" w:cs="Times New Roman"/>
+          <w:color w:val="00B050"/>
+        </w:rPr>
+      </w:pPr>
+      <w:r>
+        <w:rPr>
+          <w:rFonts w:ascii="Times New Roman" w:hAnsi="Times New Roman" w:cs="Times New Roman"/>
+          <w:color w:val="00B050"/>
+        </w:rPr>
+        <w:t xml:space="preserve">Response: </w:t>
+      </w:r>
+      <w:r>
+        <w:rPr>
+          <w:rFonts w:ascii="Times New Roman" w:hAnsi="Times New Roman" w:cs="Times New Roman"/>
+        </w:rPr>
+        <w:t>Thank you for this comment. We changed this sentence</w:t>
+      </w:r>
+      <w:r>
+        <w:rPr>
+          <w:rFonts w:ascii="Times New Roman" w:hAnsi="Times New Roman" w:cs="Times New Roman"/>
+        </w:rPr>
+        <w:t xml:space="preserve"> (L155-156)</w:t>
+      </w:r>
+      <w:r>
+        <w:rPr>
+          <w:rFonts w:ascii="Times New Roman" w:hAnsi="Times New Roman" w:cs="Times New Roman"/>
+        </w:rPr>
+        <w:t>.</w:t>
+      </w:r>
+    </w:p>
+    <w:p>
+      <w:pPr>
+        <w:spacing w:after="0"/>
+        <w:jc w:val="both"/>
+        <w:rPr>
+          <w:rFonts w:ascii="Times New Roman" w:hAnsi="Times New Roman" w:cs="Times New Roman"/>
+        </w:rPr>
+      </w:pPr>
+    </w:p>
+    <w:p>
+      <w:pPr>
+        <w:spacing w:after="0"/>
+        <w:jc w:val="both"/>
+        <w:rPr>
+          <w:rFonts w:ascii="Times New Roman" w:hAnsi="Times New Roman" w:cs="Times New Roman"/>
+        </w:rPr>
+      </w:pPr>
+      <w:r>
+        <w:rPr>
+          <w:rFonts w:ascii="Times New Roman" w:hAnsi="Times New Roman" w:cs="Times New Roman"/>
+          <w:color w:val="00B050"/>
+        </w:rPr>
+        <w:t xml:space="preserve">Comment: </w:t>
+      </w:r>
+      <w:r>
+        <w:rPr>
+          <w:rFonts w:ascii="Times New Roman" w:hAnsi="Times New Roman" w:cs="Times New Roman"/>
+        </w:rPr>
+        <w:t>Line 147. The intro should provide an inkling as to why DNA was extracted…but I see that this was simply to include the phylogenetics of the strains used. Is this section line 155 necessary to meet the goals of the paper? Just include this info when strains are described at the start.</w:t>
+      </w:r>
+    </w:p>
+    <w:p>
+      <w:pPr>
+        <w:spacing w:after="0"/>
+        <w:jc w:val="both"/>
+        <w:rPr>
+          <w:rFonts w:ascii="Times New Roman" w:hAnsi="Times New Roman" w:cs="Times New Roman"/>
+          <w:lang w:val="en"/>
+        </w:rPr>
+      </w:pPr>
+      <w:r>
+        <w:rPr>
+          <w:rFonts w:ascii="Times New Roman" w:hAnsi="Times New Roman" w:cs="Times New Roman"/>
+          <w:color w:val="00B050"/>
+        </w:rPr>
+        <w:t xml:space="preserve">Response: </w:t>
+      </w:r>
+      <w:r>
+        <w:rPr>
+          <w:rFonts w:ascii="Times New Roman" w:hAnsi="Times New Roman" w:cs="Times New Roman"/>
+        </w:rPr>
+        <w:t xml:space="preserve">Thank you for this </w:t>
+      </w:r>
+      <w:r>
+        <w:rPr>
+          <w:rFonts w:ascii="Times New Roman" w:hAnsi="Times New Roman" w:cs="Times New Roman"/>
+        </w:rPr>
+        <w:t xml:space="preserve">important </w:t>
+      </w:r>
+      <w:r>
+        <w:rPr>
+          <w:rFonts w:ascii="Times New Roman" w:hAnsi="Times New Roman" w:cs="Times New Roman"/>
+        </w:rPr>
+        <w:t xml:space="preserve">comment. </w:t>
+      </w:r>
+      <w:r>
+        <w:rPr>
+          <w:rFonts w:ascii="Times New Roman" w:hAnsi="Times New Roman" w:cs="Times New Roman"/>
+          <w:lang w:val="en"/>
+        </w:rPr>
+        <w:t>W</w:t>
       </w:r>
       <w:r>
         <w:rPr>
@@ -3471,291 +3922,6 @@
           <w:rFonts w:ascii="Times New Roman" w:hAnsi="Times New Roman" w:cs="Times New Roman"/>
           <w:lang w:val="en"/>
         </w:rPr>
-        <w:t xml:space="preserve">eviewer. We added </w:t>
-      </w:r>
-      <w:r>
-        <w:rPr>
-          <w:rFonts w:ascii="Times New Roman" w:hAnsi="Times New Roman" w:cs="Times New Roman"/>
-          <w:lang w:val="en"/>
-        </w:rPr>
-        <w:t>some information</w:t>
-      </w:r>
-      <w:r>
-        <w:rPr>
-          <w:rFonts w:ascii="Times New Roman" w:hAnsi="Times New Roman" w:cs="Times New Roman"/>
-          <w:lang w:val="en"/>
-        </w:rPr>
-        <w:t xml:space="preserve"> to M&amp;M </w:t>
-      </w:r>
-      <w:r>
-        <w:rPr>
-          <w:rFonts w:ascii="Times New Roman" w:hAnsi="Times New Roman" w:cs="Times New Roman"/>
-          <w:lang w:val="en"/>
-        </w:rPr>
-        <w:t xml:space="preserve">chapter </w:t>
-      </w:r>
-      <w:r>
-        <w:rPr>
-          <w:rFonts w:ascii="Times New Roman" w:hAnsi="Times New Roman" w:cs="Times New Roman"/>
-          <w:lang w:val="en"/>
-        </w:rPr>
-        <w:t>and moved this fragment with modifications to the Discussion section.</w:t>
-      </w:r>
-      <w:r>
-        <w:rPr>
-          <w:rFonts w:ascii="Times New Roman" w:hAnsi="Times New Roman" w:cs="Times New Roman"/>
-          <w:lang w:val="en"/>
-        </w:rPr>
-        <w:t xml:space="preserve"> </w:t>
-      </w:r>
-      <w:r>
-        <w:rPr>
-          <w:rFonts w:ascii="Times New Roman" w:hAnsi="Times New Roman" w:cs="Times New Roman"/>
-          <w:lang w:val="en"/>
-        </w:rPr>
-        <w:t xml:space="preserve">Due to this and the </w:t>
-      </w:r>
-      <w:r>
-        <w:rPr>
-          <w:rFonts w:ascii="Times New Roman" w:hAnsi="Times New Roman" w:cs="Times New Roman"/>
-          <w:lang w:val="en"/>
-        </w:rPr>
-        <w:t>E</w:t>
-      </w:r>
-      <w:r>
-        <w:rPr>
-          <w:rFonts w:ascii="Times New Roman" w:hAnsi="Times New Roman" w:cs="Times New Roman"/>
-          <w:lang w:val="en"/>
-        </w:rPr>
-        <w:t>ditor's suggestion, we also decided to change the title</w:t>
-      </w:r>
-      <w:r>
-        <w:rPr>
-          <w:rFonts w:ascii="Times New Roman" w:hAnsi="Times New Roman" w:cs="Times New Roman"/>
-          <w:lang w:val="en"/>
-        </w:rPr>
-        <w:t xml:space="preserve"> </w:t>
-      </w:r>
-      <w:r>
-        <w:rPr>
-          <w:rFonts w:ascii="Times New Roman" w:hAnsi="Times New Roman" w:cs="Times New Roman"/>
-          <w:lang w:val="en"/>
-        </w:rPr>
-        <w:t>(</w:t>
-      </w:r>
-      <w:r>
-        <w:rPr>
-          <w:rFonts w:ascii="Times New Roman" w:hAnsi="Times New Roman" w:cs="Times New Roman"/>
-          <w:lang w:val="en"/>
-        </w:rPr>
-        <w:t xml:space="preserve">L4-6, </w:t>
-      </w:r>
-      <w:r>
-        <w:rPr>
-          <w:rFonts w:ascii="Times New Roman" w:hAnsi="Times New Roman" w:cs="Times New Roman"/>
-          <w:lang w:val="en"/>
-        </w:rPr>
-        <w:t>L198-200</w:t>
-      </w:r>
-      <w:r>
-        <w:rPr>
-          <w:rFonts w:ascii="Times New Roman" w:hAnsi="Times New Roman" w:cs="Times New Roman"/>
-          <w:lang w:val="en"/>
-        </w:rPr>
-        <w:t xml:space="preserve">, and </w:t>
-      </w:r>
-      <w:r>
-        <w:rPr>
-          <w:rFonts w:ascii="Times New Roman" w:hAnsi="Times New Roman" w:cs="Times New Roman"/>
-          <w:lang w:val="en"/>
-        </w:rPr>
-        <w:t>L629-640).</w:t>
-      </w:r>
-    </w:p>
-    <w:p>
-      <w:pPr>
-        <w:spacing w:after="0"/>
-        <w:jc w:val="both"/>
-        <w:rPr>
-          <w:rFonts w:ascii="Times New Roman" w:hAnsi="Times New Roman" w:cs="Times New Roman"/>
-        </w:rPr>
-      </w:pPr>
-    </w:p>
-    <w:p>
-      <w:pPr>
-        <w:spacing w:after="0"/>
-        <w:jc w:val="both"/>
-        <w:rPr>
-          <w:rFonts w:ascii="Times New Roman" w:hAnsi="Times New Roman" w:cs="Times New Roman"/>
-          <w:u w:val="single"/>
-        </w:rPr>
-      </w:pPr>
-      <w:r>
-        <w:rPr>
-          <w:rFonts w:ascii="Times New Roman" w:hAnsi="Times New Roman" w:cs="Times New Roman"/>
-          <w:u w:val="single"/>
-        </w:rPr>
-        <w:t>Materials &amp; Methods</w:t>
-      </w:r>
-    </w:p>
-    <w:p>
-      <w:pPr>
-        <w:spacing w:after="0"/>
-        <w:jc w:val="both"/>
-        <w:rPr>
-          <w:rFonts w:ascii="Times New Roman" w:hAnsi="Times New Roman" w:cs="Times New Roman"/>
-        </w:rPr>
-      </w:pPr>
-    </w:p>
-    <w:p>
-      <w:pPr>
-        <w:spacing w:after="0"/>
-        <w:jc w:val="both"/>
-        <w:rPr>
-          <w:rFonts w:ascii="Times New Roman" w:hAnsi="Times New Roman" w:cs="Times New Roman"/>
-          <w:color w:val="00B050"/>
-        </w:rPr>
-      </w:pPr>
-      <w:r>
-        <w:rPr>
-          <w:rFonts w:ascii="Times New Roman" w:hAnsi="Times New Roman" w:cs="Times New Roman"/>
-          <w:color w:val="00B050"/>
-        </w:rPr>
-        <w:t xml:space="preserve">Comment: </w:t>
-      </w:r>
-      <w:r>
-        <w:rPr>
-          <w:rFonts w:ascii="Times New Roman" w:hAnsi="Times New Roman" w:cs="Times New Roman"/>
-        </w:rPr>
-        <w:t>Line 142 “fiercely”?! replace or just delete this clause. Or change to “pH showed little fluctuation and remained between ~ 8 -9”.</w:t>
-      </w:r>
-    </w:p>
-    <w:p>
-      <w:pPr>
-        <w:spacing w:after="0"/>
-        <w:jc w:val="both"/>
-        <w:rPr>
-          <w:rFonts w:ascii="Times New Roman" w:hAnsi="Times New Roman" w:cs="Times New Roman"/>
-          <w:color w:val="00B050"/>
-        </w:rPr>
-      </w:pPr>
-      <w:r>
-        <w:rPr>
-          <w:rFonts w:ascii="Times New Roman" w:hAnsi="Times New Roman" w:cs="Times New Roman"/>
-          <w:color w:val="00B050"/>
-        </w:rPr>
-        <w:t xml:space="preserve">Response: </w:t>
-      </w:r>
-      <w:r>
-        <w:rPr>
-          <w:rFonts w:ascii="Times New Roman" w:hAnsi="Times New Roman" w:cs="Times New Roman"/>
-        </w:rPr>
-        <w:t>Thank you for this comment. We changed this sentence</w:t>
-      </w:r>
-      <w:r>
-        <w:rPr>
-          <w:rFonts w:ascii="Times New Roman" w:hAnsi="Times New Roman" w:cs="Times New Roman"/>
-        </w:rPr>
-        <w:t xml:space="preserve"> (L155-156)</w:t>
-      </w:r>
-      <w:r>
-        <w:rPr>
-          <w:rFonts w:ascii="Times New Roman" w:hAnsi="Times New Roman" w:cs="Times New Roman"/>
-        </w:rPr>
-        <w:t>.</w:t>
-      </w:r>
-    </w:p>
-    <w:p>
-      <w:pPr>
-        <w:spacing w:after="0"/>
-        <w:jc w:val="both"/>
-        <w:rPr>
-          <w:rFonts w:ascii="Times New Roman" w:hAnsi="Times New Roman" w:cs="Times New Roman"/>
-        </w:rPr>
-      </w:pPr>
-    </w:p>
-    <w:p>
-      <w:pPr>
-        <w:spacing w:after="0"/>
-        <w:jc w:val="both"/>
-        <w:rPr>
-          <w:rFonts w:ascii="Times New Roman" w:hAnsi="Times New Roman" w:cs="Times New Roman"/>
-        </w:rPr>
-      </w:pPr>
-      <w:r>
-        <w:rPr>
-          <w:rFonts w:ascii="Times New Roman" w:hAnsi="Times New Roman" w:cs="Times New Roman"/>
-          <w:color w:val="00B050"/>
-        </w:rPr>
-        <w:t xml:space="preserve">Comment: </w:t>
-      </w:r>
-      <w:r>
-        <w:rPr>
-          <w:rFonts w:ascii="Times New Roman" w:hAnsi="Times New Roman" w:cs="Times New Roman"/>
-        </w:rPr>
-        <w:t>Line 147. The intro should provide an inkling as to why DNA was extracted…but I see that this was simply to include the phylogenetics of the strains used. Is this section line 155 necessary to meet the goals of the paper? Just include this info when strains are described at the start.</w:t>
-      </w:r>
-    </w:p>
-    <w:p>
-      <w:pPr>
-        <w:spacing w:after="0"/>
-        <w:jc w:val="both"/>
-        <w:rPr>
-          <w:rFonts w:ascii="Times New Roman" w:hAnsi="Times New Roman" w:cs="Times New Roman"/>
-          <w:lang w:val="en"/>
-        </w:rPr>
-      </w:pPr>
-      <w:r>
-        <w:rPr>
-          <w:rFonts w:ascii="Times New Roman" w:hAnsi="Times New Roman" w:cs="Times New Roman"/>
-          <w:color w:val="00B050"/>
-        </w:rPr>
-        <w:t xml:space="preserve">Response: </w:t>
-      </w:r>
-      <w:r>
-        <w:rPr>
-          <w:rFonts w:ascii="Times New Roman" w:hAnsi="Times New Roman" w:cs="Times New Roman"/>
-        </w:rPr>
-        <w:t xml:space="preserve">Thank you for this </w:t>
-      </w:r>
-      <w:r>
-        <w:rPr>
-          <w:rFonts w:ascii="Times New Roman" w:hAnsi="Times New Roman" w:cs="Times New Roman"/>
-        </w:rPr>
-        <w:t xml:space="preserve">important </w:t>
-      </w:r>
-      <w:r>
-        <w:rPr>
-          <w:rFonts w:ascii="Times New Roman" w:hAnsi="Times New Roman" w:cs="Times New Roman"/>
-        </w:rPr>
-        <w:t xml:space="preserve">comment. </w:t>
-      </w:r>
-      <w:r>
-        <w:rPr>
-          <w:rFonts w:ascii="Times New Roman" w:hAnsi="Times New Roman" w:cs="Times New Roman"/>
-          <w:lang w:val="en"/>
-        </w:rPr>
-        <w:t>W</w:t>
-      </w:r>
-      <w:r>
-        <w:rPr>
-          <w:rFonts w:ascii="Times New Roman" w:hAnsi="Times New Roman" w:cs="Times New Roman"/>
-          <w:lang w:val="en"/>
-        </w:rPr>
-        <w:t xml:space="preserve">e agree with the </w:t>
-      </w:r>
-      <w:r>
-        <w:rPr>
-          <w:rFonts w:ascii="Times New Roman" w:hAnsi="Times New Roman" w:cs="Times New Roman"/>
-          <w:lang w:val="en"/>
-        </w:rPr>
-        <w:t>R</w:t>
-      </w:r>
-      <w:r>
-        <w:rPr>
-          <w:rFonts w:ascii="Times New Roman" w:hAnsi="Times New Roman" w:cs="Times New Roman"/>
-          <w:lang w:val="en"/>
-        </w:rPr>
         <w:t xml:space="preserve">eviewer. We moved the fragment </w:t>
       </w:r>
       <w:r>
@@ -3804,14 +3970,7 @@
           <w:rFonts w:ascii="Times New Roman" w:hAnsi="Times New Roman" w:cs="Times New Roman"/>
           <w:lang w:val="en"/>
         </w:rPr>
-        <w:t xml:space="preserve"> </w:t>
-      </w:r>
-      <w:r>
-        <w:rPr>
-          <w:rFonts w:ascii="Times New Roman" w:hAnsi="Times New Roman" w:cs="Times New Roman"/>
-          <w:lang w:val="en"/>
-        </w:rPr>
-        <w:t>(L129-132)</w:t>
+        <w:t xml:space="preserve"> (L129-132)</w:t>
       </w:r>
       <w:r>
         <w:rPr>
@@ -4084,46 +4243,21 @@
           <w:rFonts w:ascii="Times New Roman" w:hAnsi="Times New Roman" w:cs="Times New Roman"/>
           <w:lang w:val="en"/>
         </w:rPr>
-        <w:t xml:space="preserve">Thank you for this valuable and important attention. </w:t>
-      </w:r>
-      <w:r>
-        <w:rPr>
-          <w:rFonts w:ascii="Times New Roman" w:hAnsi="Times New Roman" w:cs="Times New Roman"/>
-          <w:highlight w:val="magenta"/>
-          <w:lang w:val="en"/>
-        </w:rPr>
-        <w:t xml:space="preserve">We changed </w:t>
-      </w:r>
-      <w:r>
-        <w:rPr>
-          <w:rFonts w:ascii="Times New Roman" w:hAnsi="Times New Roman" w:cs="Times New Roman"/>
-          <w:highlight w:val="magenta"/>
-          <w:lang w:val="en"/>
-        </w:rPr>
-        <w:t>F</w:t>
-      </w:r>
-      <w:r>
-        <w:rPr>
-          <w:rFonts w:ascii="Times New Roman" w:hAnsi="Times New Roman" w:cs="Times New Roman"/>
-          <w:highlight w:val="magenta"/>
-          <w:lang w:val="en"/>
-        </w:rPr>
-        <w:t>ig</w:t>
-      </w:r>
-      <w:r>
-        <w:rPr>
-          <w:rFonts w:ascii="Times New Roman" w:hAnsi="Times New Roman" w:cs="Times New Roman"/>
-          <w:highlight w:val="magenta"/>
-          <w:lang w:val="en"/>
-        </w:rPr>
-        <w:t>.</w:t>
-      </w:r>
-      <w:r>
-        <w:rPr>
-          <w:rFonts w:ascii="Times New Roman" w:hAnsi="Times New Roman" w:cs="Times New Roman"/>
-          <w:lang w:val="en"/>
-        </w:rPr>
-        <w:t xml:space="preserve"> 1 a bit and added an explanation in the M&amp;M section</w:t>
+        <w:t xml:space="preserve">Thank you for this valuable and important </w:t>
+      </w:r>
+      <w:r>
+        <w:rPr>
+          <w:rFonts w:ascii="Times New Roman" w:hAnsi="Times New Roman" w:cs="Times New Roman"/>
+          <w:lang w:val="en"/>
+        </w:rPr>
+        <w:t>attention. We added an</w:t>
+      </w:r>
+      <w:r>
+        <w:rPr>
+          <w:rFonts w:ascii="Times New Roman" w:hAnsi="Times New Roman" w:cs="Times New Roman"/>
+          <w:lang w:val="en"/>
+        </w:rPr>
+        <w:t xml:space="preserve"> explanation in the M&amp;M section</w:t>
       </w:r>
       <w:r>
         <w:rPr>
@@ -4430,7 +4564,6 @@
         <w:jc w:val="both"/>
         <w:rPr>
           <w:rFonts w:ascii="Times New Roman" w:hAnsi="Times New Roman" w:cs="Times New Roman"/>
-          <w:lang w:val="pl-PL"/>
         </w:rPr>
       </w:pPr>
       <w:r>
@@ -4466,7 +4599,6 @@
         <w:jc w:val="both"/>
         <w:rPr>
           <w:rFonts w:ascii="Times New Roman" w:hAnsi="Times New Roman" w:cs="Times New Roman"/>
-          <w:lang w:val="pl-PL"/>
         </w:rPr>
       </w:pPr>
     </w:p>
@@ -4897,7 +5029,21 @@
         <w:rPr>
           <w:rFonts w:ascii="Times New Roman" w:hAnsi="Times New Roman" w:cs="Times New Roman"/>
         </w:rPr>
-        <w:t>9 figures is a bit much, but I like Fig 9. If a figure has to be moved to sup material, given the audience of typical audience of L&amp;O which may not be so interested in specifics of photo-physiology, perhaps Fig. 7 can be moved to sup. material.</w:t>
+        <w:t xml:space="preserve">9 figures is a bit much, but I like Fig 9. If a figure </w:t>
+      </w:r>
+      <w:proofErr w:type="gramStart"/>
+      <w:r>
+        <w:rPr>
+          <w:rFonts w:ascii="Times New Roman" w:hAnsi="Times New Roman" w:cs="Times New Roman"/>
+        </w:rPr>
+        <w:t>has to</w:t>
+      </w:r>
+      <w:proofErr w:type="gramEnd"/>
+      <w:r>
+        <w:rPr>
+          <w:rFonts w:ascii="Times New Roman" w:hAnsi="Times New Roman" w:cs="Times New Roman"/>
+        </w:rPr>
+        <w:t xml:space="preserve"> be moved to sup material, given the audience of typical audience of L&amp;O which may not be so interested in specifics of photo-physiology, perhaps Fig. 7 can be moved to sup. material.</w:t>
       </w:r>
     </w:p>
     <w:bookmarkEnd w:id="10"/>
@@ -5194,14 +5340,19 @@
         <w:rPr>
           <w:rFonts w:ascii="Times New Roman" w:hAnsi="Times New Roman" w:cs="Times New Roman"/>
         </w:rPr>
-        <w:t xml:space="preserve">Thank you. We corrected this issue. </w:t>
-      </w:r>
-      <w:r>
-        <w:rPr>
-          <w:rFonts w:ascii="Times New Roman" w:hAnsi="Times New Roman" w:cs="Times New Roman"/>
-          <w:highlight w:val="magenta"/>
-        </w:rPr>
-        <w:t>Still have to check this!</w:t>
+        <w:t>Thank you. We corrected thi</w:t>
+      </w:r>
+      <w:r>
+        <w:rPr>
+          <w:rFonts w:ascii="Times New Roman" w:hAnsi="Times New Roman" w:cs="Times New Roman"/>
+        </w:rPr>
+        <w:t>s issue.</w:t>
+      </w:r>
+      <w:r>
+        <w:rPr>
+          <w:rFonts w:ascii="Times New Roman" w:hAnsi="Times New Roman" w:cs="Times New Roman"/>
+        </w:rPr>
+        <w:t xml:space="preserve"> </w:t>
       </w:r>
     </w:p>
     <w:p>
@@ -5233,8 +5384,16 @@
         <w:rPr>
           <w:rFonts w:ascii="Times New Roman" w:hAnsi="Times New Roman" w:cs="Times New Roman"/>
         </w:rPr>
-        <w:t>Fix the p values of 0 in the tables S1 etc.,,,</w:t>
-      </w:r>
+        <w:t xml:space="preserve">Fix the p values of 0 in the tables S1 </w:t>
+      </w:r>
+      <w:proofErr w:type="gramStart"/>
+      <w:r>
+        <w:rPr>
+          <w:rFonts w:ascii="Times New Roman" w:hAnsi="Times New Roman" w:cs="Times New Roman"/>
+        </w:rPr>
+        <w:t>etc.,,,</w:t>
+      </w:r>
+      <w:proofErr w:type="gramEnd"/>
     </w:p>
     <w:p>
       <w:pPr>
@@ -6042,6 +6201,7 @@
   <w:style w:type="character" w:default="1" w:styleId="DefaultParagraphFont">
     <w:name w:val="Default Paragraph Font"/>
     <w:uiPriority w:val="1"/>
+    <w:semiHidden/>
     <w:unhideWhenUsed/>
   </w:style>
   <w:style w:type="table" w:default="1" w:styleId="TableNormal">

</xml_diff>